<commit_message>
fini la partie 1 du lab 4
</commit_message>
<xml_diff>
--- a/Labo4/RapportLab4.docx
+++ b/Labo4/RapportLab4.docx
@@ -286,6 +286,275 @@
                     <a:xfrm>
                       <a:off x="0" y="0"/>
                       <a:ext cx="5019675" cy="723900"/>
+                    </a:xfrm>
+                    <a:prstGeom prst="rect">
+                      <a:avLst/>
+                    </a:prstGeom>
+                  </pic:spPr>
+                </pic:pic>
+              </a:graphicData>
+            </a:graphic>
+          </wp:inline>
+        </w:drawing>
+      </w:r>
+    </w:p>
+    <w:p>
+      <w:r>
+        <w:t>Question 1 :</w:t>
+      </w:r>
+    </w:p>
+    <w:p>
+      <w:pPr>
+        <w:jc w:val="both"/>
+      </w:pPr>
+      <w:r>
+        <w:t xml:space="preserve">Il faudrait dérouler les deux boucles. </w:t>
+      </w:r>
+      <w:r>
+        <w:t>Il est utile de dérouler</w:t>
+      </w:r>
+      <w:r>
+        <w:t xml:space="preserve"> une petite boucle imbriquée de ce genre, qui ne fait que rendre 2D une certaine opération (qu’on aurait aussi bien pu indexer en 1D), </w:t>
+      </w:r>
+      <w:r>
+        <w:t xml:space="preserve">car celle-ci </w:t>
+      </w:r>
+      <w:r>
+        <w:t>a avantage à être parallélisé</w:t>
+      </w:r>
+      <w:r>
+        <w:t>e</w:t>
+      </w:r>
+      <w:r>
+        <w:t xml:space="preserve">. Il n’y a d’ailleurs pas d’interdépendance entre les différents calculs, puisque chaque itération de la boucle affecte seulement un unique résultat </w:t>
+      </w:r>
+      <w:r>
+        <w:lastRenderedPageBreak/>
+        <w:t>dans la matrice 3x3.</w:t>
+      </w:r>
+      <w:r>
+        <w:t xml:space="preserve"> On peut observer l’accélération qu’amène cette méthode dans les résultats du </w:t>
+      </w:r>
+      <w:r>
+        <w:rPr>
+          <w:i/>
+        </w:rPr>
+        <w:t>#</w:t>
+      </w:r>
+      <w:proofErr w:type="spellStart"/>
+      <w:r>
+        <w:rPr>
+          <w:i/>
+        </w:rPr>
+        <w:t>pragma</w:t>
+      </w:r>
+      <w:proofErr w:type="spellEnd"/>
+      <w:r>
+        <w:rPr>
+          <w:i/>
+        </w:rPr>
+        <w:t xml:space="preserve"> HLS </w:t>
+      </w:r>
+      <w:proofErr w:type="spellStart"/>
+      <w:r>
+        <w:rPr>
+          <w:i/>
+        </w:rPr>
+        <w:t>unroll</w:t>
+      </w:r>
+      <w:proofErr w:type="spellEnd"/>
+      <w:r>
+        <w:rPr>
+          <w:i/>
+        </w:rPr>
+        <w:t xml:space="preserve"> </w:t>
+      </w:r>
+      <w:r>
+        <w:t>sur</w:t>
+      </w:r>
+      <w:r>
+        <w:t xml:space="preserve"> OneTo4, cela rendant possible un déroulement efficace des boucles imbriquées. Il ne serait pas bénéfique de plutôt </w:t>
+      </w:r>
+      <w:proofErr w:type="spellStart"/>
+      <w:r>
+        <w:t>pipeliner</w:t>
+      </w:r>
+      <w:proofErr w:type="spellEnd"/>
+      <w:r>
+        <w:t xml:space="preserve"> l’opération, puisque l’on s’attend à un mode d’opération irrégulier. On se retrouverait donc souvent avec un pipeline vide, ce qui résulte en un avantage minime par rapport à une implémentation sans déroulement ni pipeline</w:t>
+      </w:r>
+      <w:r>
+        <w:t xml:space="preserve"> (on peut l’observer, supposant un pipeline plein toutefois, dans les résultats du </w:t>
+      </w:r>
+      <w:r>
+        <w:rPr>
+          <w:i/>
+        </w:rPr>
+        <w:t>#</w:t>
+      </w:r>
+      <w:proofErr w:type="spellStart"/>
+      <w:r>
+        <w:rPr>
+          <w:i/>
+        </w:rPr>
+        <w:t>pragma</w:t>
+      </w:r>
+      <w:proofErr w:type="spellEnd"/>
+      <w:r>
+        <w:rPr>
+          <w:i/>
+        </w:rPr>
+        <w:t xml:space="preserve"> HLS pipeline</w:t>
+      </w:r>
+      <w:r>
+        <w:t xml:space="preserve"> sur OneTo4)</w:t>
+      </w:r>
+      <w:r>
+        <w:t>.</w:t>
+      </w:r>
+    </w:p>
+    <w:p>
+      <w:r>
+        <w:t>Question 2 :</w:t>
+      </w:r>
+    </w:p>
+    <w:p>
+      <w:pPr>
+        <w:jc w:val="both"/>
+      </w:pPr>
+      <w:r>
+        <w:t xml:space="preserve">Il faudrait </w:t>
+      </w:r>
+      <w:proofErr w:type="spellStart"/>
+      <w:r>
+        <w:t>pipeliner</w:t>
+      </w:r>
+      <w:proofErr w:type="spellEnd"/>
+      <w:r>
+        <w:t xml:space="preserve"> la boucle principale. En effet, </w:t>
+      </w:r>
+      <w:proofErr w:type="spellStart"/>
+      <w:r>
+        <w:t>pipeliner</w:t>
+      </w:r>
+      <w:proofErr w:type="spellEnd"/>
+      <w:r>
+        <w:t xml:space="preserve"> une opération régulière de grande envergure (comme le passage sur chaque pixel d’une image de grande taille) permet de réduire le délai de traitement entre chaque pixel à un seul cycle, une fois le premier traité. Cela amène une grande accélération, comme on peut le voir dans les résultats du </w:t>
+      </w:r>
+      <w:r>
+        <w:rPr>
+          <w:i/>
+        </w:rPr>
+        <w:t>#</w:t>
+      </w:r>
+      <w:proofErr w:type="spellStart"/>
+      <w:r>
+        <w:rPr>
+          <w:i/>
+        </w:rPr>
+        <w:t>pragma</w:t>
+      </w:r>
+      <w:proofErr w:type="spellEnd"/>
+      <w:r>
+        <w:rPr>
+          <w:i/>
+        </w:rPr>
+        <w:t xml:space="preserve"> HLS pipeline</w:t>
+      </w:r>
+      <w:r>
+        <w:t xml:space="preserve"> dans IMG (qui pipeline implicitement la boucle interne en plus de la boucle principale). En revanche, dérouler la boucle principale aurait un impact minime sur l’accélération du système, puisque la boucle interne s’en retrouverait simplement multipliée en de nombreuses instances. On peut observer ce comportement dans les résultats du </w:t>
+      </w:r>
+      <w:r>
+        <w:rPr>
+          <w:i/>
+        </w:rPr>
+        <w:t>#</w:t>
+      </w:r>
+      <w:proofErr w:type="spellStart"/>
+      <w:r>
+        <w:rPr>
+          <w:i/>
+        </w:rPr>
+        <w:t>pragma</w:t>
+      </w:r>
+      <w:proofErr w:type="spellEnd"/>
+      <w:r>
+        <w:rPr>
+          <w:i/>
+        </w:rPr>
+        <w:t xml:space="preserve"> HLS </w:t>
+      </w:r>
+      <w:proofErr w:type="spellStart"/>
+      <w:r>
+        <w:rPr>
+          <w:i/>
+        </w:rPr>
+        <w:t>unroll</w:t>
+      </w:r>
+      <w:proofErr w:type="spellEnd"/>
+      <w:r>
+        <w:rPr>
+          <w:i/>
+        </w:rPr>
+        <w:t xml:space="preserve"> factor=8</w:t>
+      </w:r>
+      <w:r>
+        <w:t xml:space="preserve"> sur IMG</w:t>
+      </w:r>
+      <w:r>
+        <w:t>.</w:t>
+      </w:r>
+    </w:p>
+    <w:p>
+      <w:pPr>
+        <w:jc w:val="both"/>
+      </w:pPr>
+    </w:p>
+    <w:p>
+      <w:pPr>
+        <w:jc w:val="both"/>
+      </w:pPr>
+      <w:r>
+        <w:t>Résultats pour l’implémentation de première partie</w:t>
+      </w:r>
+      <w:r>
+        <w:t> :</w:t>
+      </w:r>
+    </w:p>
+    <w:p>
+      <w:pPr>
+        <w:jc w:val="both"/>
+      </w:pPr>
+      <w:r>
+        <w:rPr>
+          <w:noProof/>
+          <w:lang w:eastAsia="fr-CA"/>
+        </w:rPr>
+        <w:drawing>
+          <wp:inline distT="0" distB="0" distL="0" distR="0" wp14:anchorId="2B146B80" wp14:editId="525B0C93">
+            <wp:extent cx="5486400" cy="1195705"/>
+            <wp:effectExtent l="0" t="0" r="0" b="4445"/>
+            <wp:docPr id="5" name="Image 5"/>
+            <wp:cNvGraphicFramePr>
+              <a:graphicFrameLocks xmlns:a="http://schemas.openxmlformats.org/drawingml/2006/main" noChangeAspect="1"/>
+            </wp:cNvGraphicFramePr>
+            <a:graphic xmlns:a="http://schemas.openxmlformats.org/drawingml/2006/main">
+              <a:graphicData uri="http://schemas.openxmlformats.org/drawingml/2006/picture">
+                <pic:pic xmlns:pic="http://schemas.openxmlformats.org/drawingml/2006/picture">
+                  <pic:nvPicPr>
+                    <pic:cNvPr id="1" name=""/>
+                    <pic:cNvPicPr/>
+                  </pic:nvPicPr>
+                  <pic:blipFill>
+                    <a:blip r:embed="rId9"/>
+                    <a:stretch>
+                      <a:fillRect/>
+                    </a:stretch>
+                  </pic:blipFill>
+                  <pic:spPr>
+                    <a:xfrm>
+                      <a:off x="0" y="0"/>
+                      <a:ext cx="5486400" cy="1195705"/>
                     </a:xfrm>
                     <a:prstGeom prst="rect">
                       <a:avLst/>

</xml_diff>

<commit_message>
Labo4 avancé à 4.4 FPS
</commit_message>
<xml_diff>
--- a/Labo4/RapportLab4.docx
+++ b/Labo4/RapportLab4.docx
@@ -518,6 +518,9 @@
         <w:t>Résultats pour l’implémentation de première partie</w:t>
       </w:r>
       <w:r>
+        <w:t xml:space="preserve"> (logicielle)</w:t>
+      </w:r>
+      <w:r>
         <w:t> :</w:t>
       </w:r>
     </w:p>
@@ -566,11 +569,377 @@
           </wp:inline>
         </w:drawing>
       </w:r>
+    </w:p>
+    <w:p>
+      <w:r>
+        <w:t xml:space="preserve">Performance : ~ 3.1292 secondes/frame </w:t>
+      </w:r>
+      <w:r>
+        <w:sym w:font="Wingdings" w:char="F0E0"/>
+      </w:r>
+      <w:r>
+        <w:t xml:space="preserve"> ~ 0.32 FPS</w:t>
+      </w:r>
+    </w:p>
+    <w:p>
+      <w:r>
+        <w:t>Résultats pour première exécution matérielle :</w:t>
+      </w:r>
+    </w:p>
+    <w:p>
+      <w:r>
+        <w:t>Temps : ~ 17.1455 secondes/frame</w:t>
+      </w:r>
+    </w:p>
+    <w:p>
+      <w:r>
+        <w:t xml:space="preserve">Selon </w:t>
+      </w:r>
+      <w:proofErr w:type="spellStart"/>
+      <w:r>
+        <w:t>Vivado</w:t>
+      </w:r>
+      <w:proofErr w:type="spellEnd"/>
+      <w:r>
+        <w:t xml:space="preserve"> HLS estimation : 4.91445362 secondes / frame</w:t>
+      </w:r>
+    </w:p>
+    <w:p>
+      <w:r>
+        <w:t>DSP = 2</w:t>
+      </w:r>
+      <w:r>
+        <w:t xml:space="preserve"> (~0%)</w:t>
+      </w:r>
+      <w:r>
+        <w:t>, BRAM = 4</w:t>
+      </w:r>
+      <w:r>
+        <w:t xml:space="preserve"> (1%)</w:t>
+      </w:r>
+      <w:r>
+        <w:t>, FF=2659</w:t>
+      </w:r>
+      <w:r>
+        <w:t xml:space="preserve"> (2%)</w:t>
+      </w:r>
+      <w:r>
+        <w:t>, LUT=2687</w:t>
+      </w:r>
+      <w:r>
+        <w:t xml:space="preserve"> (5%)</w:t>
+      </w:r>
+    </w:p>
+    <w:p>
+      <w:r>
+        <w:rPr>
+          <w:noProof/>
+          <w:lang w:eastAsia="fr-CA"/>
+        </w:rPr>
+        <w:lastRenderedPageBreak/>
+        <w:drawing>
+          <wp:inline distT="0" distB="0" distL="0" distR="0" wp14:anchorId="6AC61A48" wp14:editId="7252E266">
+            <wp:extent cx="2257425" cy="3496256"/>
+            <wp:effectExtent l="0" t="0" r="0" b="9525"/>
+            <wp:docPr id="3" name="Image 3"/>
+            <wp:cNvGraphicFramePr>
+              <a:graphicFrameLocks xmlns:a="http://schemas.openxmlformats.org/drawingml/2006/main" noChangeAspect="1"/>
+            </wp:cNvGraphicFramePr>
+            <a:graphic xmlns:a="http://schemas.openxmlformats.org/drawingml/2006/main">
+              <a:graphicData uri="http://schemas.openxmlformats.org/drawingml/2006/picture">
+                <pic:pic xmlns:pic="http://schemas.openxmlformats.org/drawingml/2006/picture">
+                  <pic:nvPicPr>
+                    <pic:cNvPr id="1" name=""/>
+                    <pic:cNvPicPr/>
+                  </pic:nvPicPr>
+                  <pic:blipFill>
+                    <a:blip r:embed="rId10"/>
+                    <a:stretch>
+                      <a:fillRect/>
+                    </a:stretch>
+                  </pic:blipFill>
+                  <pic:spPr>
+                    <a:xfrm>
+                      <a:off x="0" y="0"/>
+                      <a:ext cx="2260027" cy="3500287"/>
+                    </a:xfrm>
+                    <a:prstGeom prst="rect">
+                      <a:avLst/>
+                    </a:prstGeom>
+                  </pic:spPr>
+                </pic:pic>
+              </a:graphicData>
+            </a:graphic>
+          </wp:inline>
+        </w:drawing>
+      </w:r>
+    </w:p>
+    <w:p>
+      <w:r>
+        <w:t>Après utilisation de la 3</w:t>
+      </w:r>
+      <w:r>
+        <w:rPr>
+          <w:vertAlign w:val="superscript"/>
+        </w:rPr>
+        <w:t>e</w:t>
+      </w:r>
+      <w:r>
+        <w:t xml:space="preserve"> signature de fonction et enlevé l’union (utilisation de shifts)</w:t>
+      </w:r>
+    </w:p>
+    <w:p>
+      <w:r>
+        <w:t>Performance : 3.1698 secondes / frame = 0.315477 FPS</w:t>
+      </w:r>
+    </w:p>
+    <w:p>
+      <w:r>
+        <w:rPr>
+          <w:noProof/>
+          <w:lang w:eastAsia="fr-CA"/>
+        </w:rPr>
+        <w:drawing>
+          <wp:inline distT="0" distB="0" distL="0" distR="0" wp14:anchorId="5F323687" wp14:editId="4B1DB063">
+            <wp:extent cx="2124075" cy="3289557"/>
+            <wp:effectExtent l="0" t="0" r="0" b="6350"/>
+            <wp:docPr id="8" name="Image 8"/>
+            <wp:cNvGraphicFramePr>
+              <a:graphicFrameLocks xmlns:a="http://schemas.openxmlformats.org/drawingml/2006/main" noChangeAspect="1"/>
+            </wp:cNvGraphicFramePr>
+            <a:graphic xmlns:a="http://schemas.openxmlformats.org/drawingml/2006/main">
+              <a:graphicData uri="http://schemas.openxmlformats.org/drawingml/2006/picture">
+                <pic:pic xmlns:pic="http://schemas.openxmlformats.org/drawingml/2006/picture">
+                  <pic:nvPicPr>
+                    <pic:cNvPr id="1" name=""/>
+                    <pic:cNvPicPr/>
+                  </pic:nvPicPr>
+                  <pic:blipFill>
+                    <a:blip r:embed="rId11"/>
+                    <a:stretch>
+                      <a:fillRect/>
+                    </a:stretch>
+                  </pic:blipFill>
+                  <pic:spPr>
+                    <a:xfrm>
+                      <a:off x="0" y="0"/>
+                      <a:ext cx="2138246" cy="3311504"/>
+                    </a:xfrm>
+                    <a:prstGeom prst="rect">
+                      <a:avLst/>
+                    </a:prstGeom>
+                  </pic:spPr>
+                </pic:pic>
+              </a:graphicData>
+            </a:graphic>
+          </wp:inline>
+        </w:drawing>
+      </w:r>
+    </w:p>
+    <w:p>
+      <w:r>
+        <w:t>Avec cache à 4 lignes, de base :</w:t>
+      </w:r>
+    </w:p>
+    <w:p>
+      <w:r>
+        <w:t>Performance : ~ 1.7355 secondes / frame = 0.</w:t>
+      </w:r>
+      <w:r>
+        <w:t>57617 FPS</w:t>
+      </w:r>
+    </w:p>
+    <w:p>
+      <w:r>
+        <w:rPr>
+          <w:noProof/>
+          <w:lang w:eastAsia="fr-CA"/>
+        </w:rPr>
+        <w:lastRenderedPageBreak/>
+        <w:drawing>
+          <wp:inline distT="0" distB="0" distL="0" distR="0" wp14:anchorId="250FE177" wp14:editId="106CEB47">
+            <wp:extent cx="1828800" cy="2845432"/>
+            <wp:effectExtent l="0" t="0" r="0" b="0"/>
+            <wp:docPr id="9" name="Image 9"/>
+            <wp:cNvGraphicFramePr>
+              <a:graphicFrameLocks xmlns:a="http://schemas.openxmlformats.org/drawingml/2006/main" noChangeAspect="1"/>
+            </wp:cNvGraphicFramePr>
+            <a:graphic xmlns:a="http://schemas.openxmlformats.org/drawingml/2006/main">
+              <a:graphicData uri="http://schemas.openxmlformats.org/drawingml/2006/picture">
+                <pic:pic xmlns:pic="http://schemas.openxmlformats.org/drawingml/2006/picture">
+                  <pic:nvPicPr>
+                    <pic:cNvPr id="1" name=""/>
+                    <pic:cNvPicPr/>
+                  </pic:nvPicPr>
+                  <pic:blipFill>
+                    <a:blip r:embed="rId12"/>
+                    <a:stretch>
+                      <a:fillRect/>
+                    </a:stretch>
+                  </pic:blipFill>
+                  <pic:spPr>
+                    <a:xfrm>
+                      <a:off x="0" y="0"/>
+                      <a:ext cx="1833849" cy="2853288"/>
+                    </a:xfrm>
+                    <a:prstGeom prst="rect">
+                      <a:avLst/>
+                    </a:prstGeom>
+                  </pic:spPr>
+                </pic:pic>
+              </a:graphicData>
+            </a:graphic>
+          </wp:inline>
+        </w:drawing>
+      </w:r>
+    </w:p>
+    <w:p>
+      <w:r>
+        <w:t xml:space="preserve">Avec </w:t>
+      </w:r>
+      <w:proofErr w:type="spellStart"/>
+      <w:r>
+        <w:t>unroll</w:t>
+      </w:r>
+      <w:proofErr w:type="spellEnd"/>
+      <w:r>
+        <w:t xml:space="preserve"> dans </w:t>
+      </w:r>
+      <w:proofErr w:type="spellStart"/>
+      <w:r>
+        <w:t>sobel_operator</w:t>
+      </w:r>
+      <w:proofErr w:type="spellEnd"/>
+      <w:r>
+        <w:t xml:space="preserve"> et ARRAY_PARTITION (</w:t>
+      </w:r>
+      <w:proofErr w:type="spellStart"/>
+      <w:r>
+        <w:t>complete</w:t>
+      </w:r>
+      <w:proofErr w:type="spellEnd"/>
+      <w:r>
+        <w:t xml:space="preserve"> </w:t>
+      </w:r>
+      <w:proofErr w:type="spellStart"/>
+      <w:r>
+        <w:t>dim</w:t>
+      </w:r>
+      <w:proofErr w:type="spellEnd"/>
+      <w:r>
+        <w:t>=1) de la cache :</w:t>
+      </w:r>
+    </w:p>
+    <w:p>
+      <w:r>
+        <w:t>Performance :</w:t>
+      </w:r>
+      <w:r>
+        <w:t xml:space="preserve"> 0.9029 seconde / frame = 1.1075 FPS</w:t>
+      </w:r>
+    </w:p>
+    <w:p>
+      <w:r>
+        <w:rPr>
+          <w:noProof/>
+          <w:lang w:eastAsia="fr-CA"/>
+        </w:rPr>
+        <w:drawing>
+          <wp:inline distT="0" distB="0" distL="0" distR="0" wp14:anchorId="06A16F15" wp14:editId="03E47222">
+            <wp:extent cx="1740089" cy="2790814"/>
+            <wp:effectExtent l="0" t="0" r="0" b="0"/>
+            <wp:docPr id="10" name="Image 10"/>
+            <wp:cNvGraphicFramePr>
+              <a:graphicFrameLocks xmlns:a="http://schemas.openxmlformats.org/drawingml/2006/main" noChangeAspect="1"/>
+            </wp:cNvGraphicFramePr>
+            <a:graphic xmlns:a="http://schemas.openxmlformats.org/drawingml/2006/main">
+              <a:graphicData uri="http://schemas.openxmlformats.org/drawingml/2006/picture">
+                <pic:pic xmlns:pic="http://schemas.openxmlformats.org/drawingml/2006/picture">
+                  <pic:nvPicPr>
+                    <pic:cNvPr id="1" name=""/>
+                    <pic:cNvPicPr/>
+                  </pic:nvPicPr>
+                  <pic:blipFill>
+                    <a:blip r:embed="rId13"/>
+                    <a:stretch>
+                      <a:fillRect/>
+                    </a:stretch>
+                  </pic:blipFill>
+                  <pic:spPr>
+                    <a:xfrm>
+                      <a:off x="0" y="0"/>
+                      <a:ext cx="1746488" cy="2801077"/>
+                    </a:xfrm>
+                    <a:prstGeom prst="rect">
+                      <a:avLst/>
+                    </a:prstGeom>
+                  </pic:spPr>
+                </pic:pic>
+              </a:graphicData>
+            </a:graphic>
+          </wp:inline>
+        </w:drawing>
+      </w:r>
+    </w:p>
+    <w:p>
+      <w:r>
+        <w:t>Avec pipeline dans la boucle passant sur la ligne de cache :</w:t>
+      </w:r>
+    </w:p>
+    <w:p>
+      <w:r>
+        <w:t xml:space="preserve">Performance : ~ 0.22761 seconde/frame = </w:t>
+      </w:r>
+      <w:r>
+        <w:t>4.39348 FPS</w:t>
+      </w:r>
       <w:bookmarkStart w:id="0" w:name="_GoBack"/>
       <w:bookmarkEnd w:id="0"/>
     </w:p>
-    <w:p/>
-    <w:p/>
+    <w:p>
+      <w:r>
+        <w:rPr>
+          <w:noProof/>
+          <w:lang w:eastAsia="fr-CA"/>
+        </w:rPr>
+        <w:lastRenderedPageBreak/>
+        <w:drawing>
+          <wp:inline distT="0" distB="0" distL="0" distR="0" wp14:anchorId="26D3F3CB" wp14:editId="76421321">
+            <wp:extent cx="2620370" cy="2703555"/>
+            <wp:effectExtent l="0" t="0" r="8890" b="1905"/>
+            <wp:docPr id="11" name="Image 11"/>
+            <wp:cNvGraphicFramePr>
+              <a:graphicFrameLocks xmlns:a="http://schemas.openxmlformats.org/drawingml/2006/main" noChangeAspect="1"/>
+            </wp:cNvGraphicFramePr>
+            <a:graphic xmlns:a="http://schemas.openxmlformats.org/drawingml/2006/main">
+              <a:graphicData uri="http://schemas.openxmlformats.org/drawingml/2006/picture">
+                <pic:pic xmlns:pic="http://schemas.openxmlformats.org/drawingml/2006/picture">
+                  <pic:nvPicPr>
+                    <pic:cNvPr id="1" name=""/>
+                    <pic:cNvPicPr/>
+                  </pic:nvPicPr>
+                  <pic:blipFill>
+                    <a:blip r:embed="rId14"/>
+                    <a:stretch>
+                      <a:fillRect/>
+                    </a:stretch>
+                  </pic:blipFill>
+                  <pic:spPr>
+                    <a:xfrm>
+                      <a:off x="0" y="0"/>
+                      <a:ext cx="2633688" cy="2717296"/>
+                    </a:xfrm>
+                    <a:prstGeom prst="rect">
+                      <a:avLst/>
+                    </a:prstGeom>
+                  </pic:spPr>
+                </pic:pic>
+              </a:graphicData>
+            </a:graphic>
+          </wp:inline>
+        </w:drawing>
+      </w:r>
+    </w:p>
     <w:sectPr>
       <w:pgSz w:w="12240" w:h="15840"/>
       <w:pgMar w:top="1440" w:right="1800" w:bottom="1440" w:left="1800" w:header="708" w:footer="708" w:gutter="0"/>

</xml_diff>

<commit_message>
Achieved 24 FPS on Sobel!!
</commit_message>
<xml_diff>
--- a/Labo4/RapportLab4.docx
+++ b/Labo4/RapportLab4.docx
@@ -57,23 +57,7 @@
     </w:p>
     <w:p>
       <w:r>
-        <w:t>Avec #</w:t>
-      </w:r>
-      <w:proofErr w:type="spellStart"/>
-      <w:r>
-        <w:t>pragma</w:t>
-      </w:r>
-      <w:proofErr w:type="spellEnd"/>
-      <w:r>
-        <w:t xml:space="preserve"> HLS </w:t>
-      </w:r>
-      <w:proofErr w:type="spellStart"/>
-      <w:r>
-        <w:t>unroll</w:t>
-      </w:r>
-      <w:proofErr w:type="spellEnd"/>
-      <w:r>
-        <w:t xml:space="preserve"> dans OneTo4 :</w:t>
+        <w:t>Avec #pragma HLS unroll dans OneTo4 :</w:t>
       </w:r>
     </w:p>
     <w:p>
@@ -121,23 +105,7 @@
     </w:p>
     <w:p>
       <w:r>
-        <w:t>Avec #</w:t>
-      </w:r>
-      <w:proofErr w:type="spellStart"/>
-      <w:r>
-        <w:t>pragma</w:t>
-      </w:r>
-      <w:proofErr w:type="spellEnd"/>
-      <w:r>
-        <w:t xml:space="preserve"> HLS </w:t>
-      </w:r>
-      <w:proofErr w:type="spellStart"/>
-      <w:r>
-        <w:t>unroll</w:t>
-      </w:r>
-      <w:proofErr w:type="spellEnd"/>
-      <w:r>
-        <w:t xml:space="preserve"> factor=8 dans IMG :</w:t>
+        <w:t>Avec #pragma HLS unroll factor=8 dans IMG :</w:t>
       </w:r>
     </w:p>
     <w:p>
@@ -185,13 +153,8 @@
     </w:p>
     <w:p>
       <w:r>
-        <w:t>Avec #</w:t>
-      </w:r>
-      <w:proofErr w:type="spellStart"/>
-      <w:r>
-        <w:t>pragma</w:t>
-      </w:r>
-      <w:proofErr w:type="spellEnd"/>
+        <w:t>Avec #pragma</w:t>
+      </w:r>
       <w:r>
         <w:t xml:space="preserve"> HLS</w:t>
       </w:r>
@@ -244,15 +207,7 @@
     </w:p>
     <w:p>
       <w:r>
-        <w:t>Avec #</w:t>
-      </w:r>
-      <w:proofErr w:type="spellStart"/>
-      <w:r>
-        <w:t>pragma</w:t>
-      </w:r>
-      <w:proofErr w:type="spellEnd"/>
-      <w:r>
-        <w:t xml:space="preserve"> HLS pipeline dans IMG :</w:t>
+        <w:t>Avec #pragma HLS pipeline dans IMG :</w:t>
       </w:r>
     </w:p>
     <w:p>
@@ -339,72 +294,22 @@
         <w:rPr>
           <w:i/>
         </w:rPr>
-        <w:t>#</w:t>
-      </w:r>
-      <w:proofErr w:type="spellStart"/>
+        <w:t xml:space="preserve">#pragma HLS unroll </w:t>
+      </w:r>
+      <w:r>
+        <w:t>sur</w:t>
+      </w:r>
+      <w:r>
+        <w:t xml:space="preserve"> OneTo4, cela rendant possible un déroulement efficace des boucles imbriquées. Il ne serait pas bénéfique de plutôt pipeliner l’opération, puisque l’on s’attend à un mode d’opération irrégulier. On se retrouverait donc souvent avec un pipeline vide, ce qui résulte en un avantage minime par rapport à une implémentation sans déroulement ni pipeline</w:t>
+      </w:r>
+      <w:r>
+        <w:t xml:space="preserve"> (on peut l’observer, supposant un pipeline plein toutefois, dans les résultats du </w:t>
+      </w:r>
       <w:r>
         <w:rPr>
           <w:i/>
         </w:rPr>
-        <w:t>pragma</w:t>
-      </w:r>
-      <w:proofErr w:type="spellEnd"/>
-      <w:r>
-        <w:rPr>
-          <w:i/>
-        </w:rPr>
-        <w:t xml:space="preserve"> HLS </w:t>
-      </w:r>
-      <w:proofErr w:type="spellStart"/>
-      <w:r>
-        <w:rPr>
-          <w:i/>
-        </w:rPr>
-        <w:t>unroll</w:t>
-      </w:r>
-      <w:proofErr w:type="spellEnd"/>
-      <w:r>
-        <w:rPr>
-          <w:i/>
-        </w:rPr>
-        <w:t xml:space="preserve"> </w:t>
-      </w:r>
-      <w:r>
-        <w:t>sur</w:t>
-      </w:r>
-      <w:r>
-        <w:t xml:space="preserve"> OneTo4, cela rendant possible un déroulement efficace des boucles imbriquées. Il ne serait pas bénéfique de plutôt </w:t>
-      </w:r>
-      <w:proofErr w:type="spellStart"/>
-      <w:r>
-        <w:t>pipeliner</w:t>
-      </w:r>
-      <w:proofErr w:type="spellEnd"/>
-      <w:r>
-        <w:t xml:space="preserve"> l’opération, puisque l’on s’attend à un mode d’opération irrégulier. On se retrouverait donc souvent avec un pipeline vide, ce qui résulte en un avantage minime par rapport à une implémentation sans déroulement ni pipeline</w:t>
-      </w:r>
-      <w:r>
-        <w:t xml:space="preserve"> (on peut l’observer, supposant un pipeline plein toutefois, dans les résultats du </w:t>
-      </w:r>
-      <w:r>
-        <w:rPr>
-          <w:i/>
-        </w:rPr>
-        <w:t>#</w:t>
-      </w:r>
-      <w:proofErr w:type="spellStart"/>
-      <w:r>
-        <w:rPr>
-          <w:i/>
-        </w:rPr>
-        <w:t>pragma</w:t>
-      </w:r>
-      <w:proofErr w:type="spellEnd"/>
-      <w:r>
-        <w:rPr>
-          <w:i/>
-        </w:rPr>
-        <w:t xml:space="preserve"> HLS pipeline</w:t>
+        <w:t>#pragma HLS pipeline</w:t>
       </w:r>
       <w:r>
         <w:t xml:space="preserve"> sur OneTo4)</w:t>
@@ -423,80 +328,22 @@
         <w:jc w:val="both"/>
       </w:pPr>
       <w:r>
-        <w:t xml:space="preserve">Il faudrait </w:t>
-      </w:r>
-      <w:proofErr w:type="spellStart"/>
-      <w:r>
-        <w:t>pipeliner</w:t>
-      </w:r>
-      <w:proofErr w:type="spellEnd"/>
-      <w:r>
-        <w:t xml:space="preserve"> la boucle principale. En effet, </w:t>
-      </w:r>
-      <w:proofErr w:type="spellStart"/>
-      <w:r>
-        <w:t>pipeliner</w:t>
-      </w:r>
-      <w:proofErr w:type="spellEnd"/>
-      <w:r>
-        <w:t xml:space="preserve"> une opération régulière de grande envergure (comme le passage sur chaque pixel d’une image de grande taille) permet de réduire le délai de traitement entre chaque pixel à un seul cycle, une fois le premier traité. Cela amène une grande accélération, comme on peut le voir dans les résultats du </w:t>
+        <w:t xml:space="preserve">Il faudrait pipeliner la boucle principale. En effet, pipeliner une opération régulière de grande envergure (comme le passage sur chaque pixel d’une image de grande taille) permet de réduire le délai de traitement entre chaque pixel à un seul cycle, une fois le premier traité. Cela amène une grande accélération, comme on peut le voir dans les résultats du </w:t>
       </w:r>
       <w:r>
         <w:rPr>
           <w:i/>
         </w:rPr>
-        <w:t>#</w:t>
-      </w:r>
-      <w:proofErr w:type="spellStart"/>
+        <w:t>#pragma HLS pipeline</w:t>
+      </w:r>
+      <w:r>
+        <w:t xml:space="preserve"> dans IMG (qui pipeline implicitement la boucle interne en plus de la boucle principale). En revanche, dérouler la boucle principale aurait un impact minime sur l’accélération du système, puisque la boucle interne s’en retrouverait simplement multipliée en de nombreuses instances. On peut observer ce comportement dans les résultats du </w:t>
+      </w:r>
       <w:r>
         <w:rPr>
           <w:i/>
         </w:rPr>
-        <w:t>pragma</w:t>
-      </w:r>
-      <w:proofErr w:type="spellEnd"/>
-      <w:r>
-        <w:rPr>
-          <w:i/>
-        </w:rPr>
-        <w:t xml:space="preserve"> HLS pipeline</w:t>
-      </w:r>
-      <w:r>
-        <w:t xml:space="preserve"> dans IMG (qui pipeline implicitement la boucle interne en plus de la boucle principale). En revanche, dérouler la boucle principale aurait un impact minime sur l’accélération du système, puisque la boucle interne s’en retrouverait simplement multipliée en de nombreuses instances. On peut observer ce comportement dans les résultats du </w:t>
-      </w:r>
-      <w:r>
-        <w:rPr>
-          <w:i/>
-        </w:rPr>
-        <w:t>#</w:t>
-      </w:r>
-      <w:proofErr w:type="spellStart"/>
-      <w:r>
-        <w:rPr>
-          <w:i/>
-        </w:rPr>
-        <w:t>pragma</w:t>
-      </w:r>
-      <w:proofErr w:type="spellEnd"/>
-      <w:r>
-        <w:rPr>
-          <w:i/>
-        </w:rPr>
-        <w:t xml:space="preserve"> HLS </w:t>
-      </w:r>
-      <w:proofErr w:type="spellStart"/>
-      <w:r>
-        <w:rPr>
-          <w:i/>
-        </w:rPr>
-        <w:t>unroll</w:t>
-      </w:r>
-      <w:proofErr w:type="spellEnd"/>
-      <w:r>
-        <w:rPr>
-          <w:i/>
-        </w:rPr>
-        <w:t xml:space="preserve"> factor=8</w:t>
+        <w:t>#pragma HLS unroll factor=8</w:t>
       </w:r>
       <w:r>
         <w:t xml:space="preserve"> sur IMG</w:t>
@@ -593,15 +440,7 @@
     </w:p>
     <w:p>
       <w:r>
-        <w:t xml:space="preserve">Selon </w:t>
-      </w:r>
-      <w:proofErr w:type="spellStart"/>
-      <w:r>
-        <w:t>Vivado</w:t>
-      </w:r>
-      <w:proofErr w:type="spellEnd"/>
-      <w:r>
-        <w:t xml:space="preserve"> HLS estimation : 4.91445362 secondes / frame</w:t>
+        <w:t>Selon Vivado HLS estimation : 4.91445362 secondes / frame</w:t>
       </w:r>
     </w:p>
     <w:p>
@@ -795,39 +634,7 @@
     </w:p>
     <w:p>
       <w:r>
-        <w:t xml:space="preserve">Avec </w:t>
-      </w:r>
-      <w:proofErr w:type="spellStart"/>
-      <w:r>
-        <w:t>unroll</w:t>
-      </w:r>
-      <w:proofErr w:type="spellEnd"/>
-      <w:r>
-        <w:t xml:space="preserve"> dans </w:t>
-      </w:r>
-      <w:proofErr w:type="spellStart"/>
-      <w:r>
-        <w:t>sobel_operator</w:t>
-      </w:r>
-      <w:proofErr w:type="spellEnd"/>
-      <w:r>
-        <w:t xml:space="preserve"> et ARRAY_PARTITION (</w:t>
-      </w:r>
-      <w:proofErr w:type="spellStart"/>
-      <w:r>
-        <w:t>complete</w:t>
-      </w:r>
-      <w:proofErr w:type="spellEnd"/>
-      <w:r>
-        <w:t xml:space="preserve"> </w:t>
-      </w:r>
-      <w:proofErr w:type="spellStart"/>
-      <w:r>
-        <w:t>dim</w:t>
-      </w:r>
-      <w:proofErr w:type="spellEnd"/>
-      <w:r>
-        <w:t>=1) de la cache :</w:t>
+        <w:t>Avec unroll dans sobel_operator et ARRAY_PARTITION (complete dim=1) de la cache :</w:t>
       </w:r>
     </w:p>
     <w:p>
@@ -893,8 +700,6 @@
       <w:r>
         <w:t>4.39348 FPS</w:t>
       </w:r>
-      <w:bookmarkStart w:id="0" w:name="_GoBack"/>
-      <w:bookmarkEnd w:id="0"/>
     </w:p>
     <w:p>
       <w:r>
@@ -928,6 +733,67 @@
                     <a:xfrm>
                       <a:off x="0" y="0"/>
                       <a:ext cx="2633688" cy="2717296"/>
+                    </a:xfrm>
+                    <a:prstGeom prst="rect">
+                      <a:avLst/>
+                    </a:prstGeom>
+                  </pic:spPr>
+                </pic:pic>
+              </a:graphicData>
+            </a:graphic>
+          </wp:inline>
+        </w:drawing>
+      </w:r>
+    </w:p>
+    <w:p>
+      <w:r>
+        <w:t>Avec optimisation des transactions mémoire pour permettre des burst en lecture/écriture :</w:t>
+      </w:r>
+    </w:p>
+    <w:p>
+      <w:r>
+        <w:t>Performance : ~ 0.042326 seconde / frame = 23.6261 FPS</w:t>
+      </w:r>
+      <w:r>
+        <w:t> </w:t>
+      </w:r>
+      <w:r>
+        <w:sym w:font="Wingdings" w:char="F04A"/>
+      </w:r>
+      <w:bookmarkStart w:id="0" w:name="_GoBack"/>
+      <w:bookmarkEnd w:id="0"/>
+    </w:p>
+    <w:p>
+      <w:r>
+        <w:rPr>
+          <w:noProof/>
+          <w:lang w:eastAsia="fr-CA"/>
+        </w:rPr>
+        <w:drawing>
+          <wp:inline distT="0" distB="0" distL="0" distR="0" wp14:anchorId="5EB926FC" wp14:editId="045ED9CA">
+            <wp:extent cx="1575303" cy="2501661"/>
+            <wp:effectExtent l="0" t="0" r="6350" b="0"/>
+            <wp:docPr id="12" name="Image 12"/>
+            <wp:cNvGraphicFramePr>
+              <a:graphicFrameLocks xmlns:a="http://schemas.openxmlformats.org/drawingml/2006/main" noChangeAspect="1"/>
+            </wp:cNvGraphicFramePr>
+            <a:graphic xmlns:a="http://schemas.openxmlformats.org/drawingml/2006/main">
+              <a:graphicData uri="http://schemas.openxmlformats.org/drawingml/2006/picture">
+                <pic:pic xmlns:pic="http://schemas.openxmlformats.org/drawingml/2006/picture">
+                  <pic:nvPicPr>
+                    <pic:cNvPr id="1" name=""/>
+                    <pic:cNvPicPr/>
+                  </pic:nvPicPr>
+                  <pic:blipFill>
+                    <a:blip r:embed="rId15"/>
+                    <a:stretch>
+                      <a:fillRect/>
+                    </a:stretch>
+                  </pic:blipFill>
+                  <pic:spPr>
+                    <a:xfrm>
+                      <a:off x="0" y="0"/>
+                      <a:ext cx="1581126" cy="2510908"/>
                     </a:xfrm>
                     <a:prstGeom prst="rect">
                       <a:avLst/>

</xml_diff>

<commit_message>
Version finale testée sur le FPGA. Ça marche encore, whew!
</commit_message>
<xml_diff>
--- a/Labo4/RapportLab4.docx
+++ b/Labo4/RapportLab4.docx
@@ -57,7 +57,23 @@
     </w:p>
     <w:p>
       <w:r>
-        <w:t>Avec #pragma HLS unroll dans OneTo4 :</w:t>
+        <w:t>Avec #</w:t>
+      </w:r>
+      <w:proofErr w:type="spellStart"/>
+      <w:r>
+        <w:t>pragma</w:t>
+      </w:r>
+      <w:proofErr w:type="spellEnd"/>
+      <w:r>
+        <w:t xml:space="preserve"> HLS </w:t>
+      </w:r>
+      <w:proofErr w:type="spellStart"/>
+      <w:r>
+        <w:t>unroll</w:t>
+      </w:r>
+      <w:proofErr w:type="spellEnd"/>
+      <w:r>
+        <w:t xml:space="preserve"> dans OneTo4 :</w:t>
       </w:r>
     </w:p>
     <w:p>
@@ -105,7 +121,23 @@
     </w:p>
     <w:p>
       <w:r>
-        <w:t>Avec #pragma HLS unroll factor=8 dans IMG :</w:t>
+        <w:t>Avec #</w:t>
+      </w:r>
+      <w:proofErr w:type="spellStart"/>
+      <w:r>
+        <w:t>pragma</w:t>
+      </w:r>
+      <w:proofErr w:type="spellEnd"/>
+      <w:r>
+        <w:t xml:space="preserve"> HLS </w:t>
+      </w:r>
+      <w:proofErr w:type="spellStart"/>
+      <w:r>
+        <w:t>unroll</w:t>
+      </w:r>
+      <w:proofErr w:type="spellEnd"/>
+      <w:r>
+        <w:t xml:space="preserve"> factor=8 dans IMG :</w:t>
       </w:r>
     </w:p>
     <w:p>
@@ -153,8 +185,13 @@
     </w:p>
     <w:p>
       <w:r>
-        <w:t>Avec #pragma</w:t>
-      </w:r>
+        <w:t>Avec #</w:t>
+      </w:r>
+      <w:proofErr w:type="spellStart"/>
+      <w:r>
+        <w:t>pragma</w:t>
+      </w:r>
+      <w:proofErr w:type="spellEnd"/>
       <w:r>
         <w:t xml:space="preserve"> HLS</w:t>
       </w:r>
@@ -207,7 +244,15 @@
     </w:p>
     <w:p>
       <w:r>
-        <w:t>Avec #pragma HLS pipeline dans IMG :</w:t>
+        <w:t>Avec #</w:t>
+      </w:r>
+      <w:proofErr w:type="spellStart"/>
+      <w:r>
+        <w:t>pragma</w:t>
+      </w:r>
+      <w:proofErr w:type="spellEnd"/>
+      <w:r>
+        <w:t xml:space="preserve"> HLS pipeline dans IMG :</w:t>
       </w:r>
     </w:p>
     <w:p>
@@ -294,13 +339,49 @@
         <w:rPr>
           <w:i/>
         </w:rPr>
-        <w:t xml:space="preserve">#pragma HLS unroll </w:t>
+        <w:t>#</w:t>
+      </w:r>
+      <w:proofErr w:type="spellStart"/>
+      <w:r>
+        <w:rPr>
+          <w:i/>
+        </w:rPr>
+        <w:t>pragma</w:t>
+      </w:r>
+      <w:proofErr w:type="spellEnd"/>
+      <w:r>
+        <w:rPr>
+          <w:i/>
+        </w:rPr>
+        <w:t xml:space="preserve"> HLS </w:t>
+      </w:r>
+      <w:proofErr w:type="spellStart"/>
+      <w:r>
+        <w:rPr>
+          <w:i/>
+        </w:rPr>
+        <w:t>unroll</w:t>
+      </w:r>
+      <w:proofErr w:type="spellEnd"/>
+      <w:r>
+        <w:rPr>
+          <w:i/>
+        </w:rPr>
+        <w:t xml:space="preserve"> </w:t>
       </w:r>
       <w:r>
         <w:t>sur</w:t>
       </w:r>
       <w:r>
-        <w:t xml:space="preserve"> OneTo4, cela rendant possible un déroulement efficace des boucles imbriquées. Il ne serait pas bénéfique de plutôt pipeliner l’opération, puisque l’on s’attend à un mode d’opération irrégulier. On se retrouverait donc souvent avec un pipeline vide, ce qui résulte en un avantage minime par rapport à une implémentation sans déroulement ni pipeline</w:t>
+        <w:t xml:space="preserve"> OneTo4, cela rendant possible un déroulement efficace des boucles imbriquées. Il ne serait pas bénéfique de plutôt </w:t>
+      </w:r>
+      <w:proofErr w:type="spellStart"/>
+      <w:r>
+        <w:t>pipeliner</w:t>
+      </w:r>
+      <w:proofErr w:type="spellEnd"/>
+      <w:r>
+        <w:t xml:space="preserve"> l’opération, puisque l’on s’attend à un mode d’opération irrégulier. On se retrouverait donc souvent avec un pipeline vide, ce qui résulte en un avantage minime par rapport à une implémentation sans déroulement ni pipeline</w:t>
       </w:r>
       <w:r>
         <w:t xml:space="preserve"> (on peut l’observer, supposant un pipeline plein toutefois, dans les résultats du </w:t>
@@ -309,7 +390,21 @@
         <w:rPr>
           <w:i/>
         </w:rPr>
-        <w:t>#pragma HLS pipeline</w:t>
+        <w:t>#</w:t>
+      </w:r>
+      <w:proofErr w:type="spellStart"/>
+      <w:r>
+        <w:rPr>
+          <w:i/>
+        </w:rPr>
+        <w:t>pragma</w:t>
+      </w:r>
+      <w:proofErr w:type="spellEnd"/>
+      <w:r>
+        <w:rPr>
+          <w:i/>
+        </w:rPr>
+        <w:t xml:space="preserve"> HLS pipeline</w:t>
       </w:r>
       <w:r>
         <w:t xml:space="preserve"> sur OneTo4)</w:t>
@@ -328,13 +423,43 @@
         <w:jc w:val="both"/>
       </w:pPr>
       <w:r>
-        <w:t xml:space="preserve">Il faudrait pipeliner la boucle principale. En effet, pipeliner une opération régulière de grande envergure (comme le passage sur chaque pixel d’une image de grande taille) permet de réduire le délai de traitement entre chaque pixel à un seul cycle, une fois le premier traité. Cela amène une grande accélération, comme on peut le voir dans les résultats du </w:t>
+        <w:t xml:space="preserve">Il faudrait </w:t>
+      </w:r>
+      <w:proofErr w:type="spellStart"/>
+      <w:r>
+        <w:t>pipeliner</w:t>
+      </w:r>
+      <w:proofErr w:type="spellEnd"/>
+      <w:r>
+        <w:t xml:space="preserve"> la boucle principale. En effet, </w:t>
+      </w:r>
+      <w:proofErr w:type="spellStart"/>
+      <w:r>
+        <w:t>pipeliner</w:t>
+      </w:r>
+      <w:proofErr w:type="spellEnd"/>
+      <w:r>
+        <w:t xml:space="preserve"> une opération régulière de grande envergure (comme le passage sur chaque pixel d’une image de grande taille) permet de réduire le délai de traitement entre chaque pixel à un seul cycle, une fois le premier traité. Cela amène une grande accélération, comme on peut le voir dans les résultats du </w:t>
       </w:r>
       <w:r>
         <w:rPr>
           <w:i/>
         </w:rPr>
-        <w:t>#pragma HLS pipeline</w:t>
+        <w:t>#</w:t>
+      </w:r>
+      <w:proofErr w:type="spellStart"/>
+      <w:r>
+        <w:rPr>
+          <w:i/>
+        </w:rPr>
+        <w:t>pragma</w:t>
+      </w:r>
+      <w:proofErr w:type="spellEnd"/>
+      <w:r>
+        <w:rPr>
+          <w:i/>
+        </w:rPr>
+        <w:t xml:space="preserve"> HLS pipeline</w:t>
       </w:r>
       <w:r>
         <w:t xml:space="preserve"> dans IMG (qui pipeline implicitement la boucle interne en plus de la boucle principale). En revanche, dérouler la boucle principale aurait un impact minime sur l’accélération du système, puisque la boucle interne s’en retrouverait simplement multipliée en de nombreuses instances. On peut observer ce comportement dans les résultats du </w:t>
@@ -343,7 +468,35 @@
         <w:rPr>
           <w:i/>
         </w:rPr>
-        <w:t>#pragma HLS unroll factor=8</w:t>
+        <w:t>#</w:t>
+      </w:r>
+      <w:proofErr w:type="spellStart"/>
+      <w:r>
+        <w:rPr>
+          <w:i/>
+        </w:rPr>
+        <w:t>pragma</w:t>
+      </w:r>
+      <w:proofErr w:type="spellEnd"/>
+      <w:r>
+        <w:rPr>
+          <w:i/>
+        </w:rPr>
+        <w:t xml:space="preserve"> HLS </w:t>
+      </w:r>
+      <w:proofErr w:type="spellStart"/>
+      <w:r>
+        <w:rPr>
+          <w:i/>
+        </w:rPr>
+        <w:t>unroll</w:t>
+      </w:r>
+      <w:proofErr w:type="spellEnd"/>
+      <w:r>
+        <w:rPr>
+          <w:i/>
+        </w:rPr>
+        <w:t xml:space="preserve"> factor=8</w:t>
       </w:r>
       <w:r>
         <w:t xml:space="preserve"> sur IMG</w:t>
@@ -440,7 +593,15 @@
     </w:p>
     <w:p>
       <w:r>
-        <w:t>Selon Vivado HLS estimation : 4.91445362 secondes / frame</w:t>
+        <w:t xml:space="preserve">Selon </w:t>
+      </w:r>
+      <w:proofErr w:type="spellStart"/>
+      <w:r>
+        <w:t>Vivado</w:t>
+      </w:r>
+      <w:proofErr w:type="spellEnd"/>
+      <w:r>
+        <w:t xml:space="preserve"> HLS estimation : 4.91445362 secondes / frame</w:t>
       </w:r>
     </w:p>
     <w:p>
@@ -634,7 +795,39 @@
     </w:p>
     <w:p>
       <w:r>
-        <w:t>Avec unroll dans sobel_operator et ARRAY_PARTITION (complete dim=1) de la cache :</w:t>
+        <w:t xml:space="preserve">Avec </w:t>
+      </w:r>
+      <w:proofErr w:type="spellStart"/>
+      <w:r>
+        <w:t>unroll</w:t>
+      </w:r>
+      <w:proofErr w:type="spellEnd"/>
+      <w:r>
+        <w:t xml:space="preserve"> dans </w:t>
+      </w:r>
+      <w:proofErr w:type="spellStart"/>
+      <w:r>
+        <w:t>sobel_operator</w:t>
+      </w:r>
+      <w:proofErr w:type="spellEnd"/>
+      <w:r>
+        <w:t xml:space="preserve"> et ARRAY_PARTITION (</w:t>
+      </w:r>
+      <w:proofErr w:type="spellStart"/>
+      <w:r>
+        <w:t>complete</w:t>
+      </w:r>
+      <w:proofErr w:type="spellEnd"/>
+      <w:r>
+        <w:t xml:space="preserve"> </w:t>
+      </w:r>
+      <w:proofErr w:type="spellStart"/>
+      <w:r>
+        <w:t>dim</w:t>
+      </w:r>
+      <w:proofErr w:type="spellEnd"/>
+      <w:r>
+        <w:t>=1) de la cache :</w:t>
       </w:r>
     </w:p>
     <w:p>
@@ -747,12 +940,29 @@
     </w:p>
     <w:p>
       <w:r>
-        <w:t>Avec optimisation des transactions mémoire pour permettre des burst en lecture/écriture :</w:t>
-      </w:r>
-    </w:p>
-    <w:p>
-      <w:r>
-        <w:t>Performance : ~ 0.042326 seconde / frame = 23.6261 FPS</w:t>
+        <w:t xml:space="preserve">Avec optimisation des transactions mémoire pour permettre des </w:t>
+      </w:r>
+      <w:proofErr w:type="spellStart"/>
+      <w:r>
+        <w:t>burst</w:t>
+      </w:r>
+      <w:proofErr w:type="spellEnd"/>
+      <w:r>
+        <w:t xml:space="preserve"> en lecture/écriture :</w:t>
+      </w:r>
+    </w:p>
+    <w:p>
+      <w:r>
+        <w:t>Performance : ~ 0.042339</w:t>
+      </w:r>
+      <w:r>
+        <w:t xml:space="preserve"> seconde / frame = 23.6</w:t>
+      </w:r>
+      <w:r>
+        <w:t>189</w:t>
+      </w:r>
+      <w:r>
+        <w:t xml:space="preserve"> FPS</w:t>
       </w:r>
       <w:r>
         <w:t> </w:t>
@@ -760,8 +970,6 @@
       <w:r>
         <w:sym w:font="Wingdings" w:char="F04A"/>
       </w:r>
-      <w:bookmarkStart w:id="0" w:name="_GoBack"/>
-      <w:bookmarkEnd w:id="0"/>
     </w:p>
     <w:p>
       <w:r>
@@ -770,10 +978,10 @@
           <w:lang w:eastAsia="fr-CA"/>
         </w:rPr>
         <w:drawing>
-          <wp:inline distT="0" distB="0" distL="0" distR="0" wp14:anchorId="5EB926FC" wp14:editId="045ED9CA">
-            <wp:extent cx="1575303" cy="2501661"/>
+          <wp:inline distT="0" distB="0" distL="0" distR="0" wp14:anchorId="75875239" wp14:editId="08C28C61">
+            <wp:extent cx="1575361" cy="2424023"/>
             <wp:effectExtent l="0" t="0" r="6350" b="0"/>
-            <wp:docPr id="12" name="Image 12"/>
+            <wp:docPr id="13" name="Image 13"/>
             <wp:cNvGraphicFramePr>
               <a:graphicFrameLocks xmlns:a="http://schemas.openxmlformats.org/drawingml/2006/main" noChangeAspect="1"/>
             </wp:cNvGraphicFramePr>
@@ -793,7 +1001,7 @@
                   <pic:spPr>
                     <a:xfrm>
                       <a:off x="0" y="0"/>
-                      <a:ext cx="1581126" cy="2510908"/>
+                      <a:ext cx="1581285" cy="2433138"/>
                     </a:xfrm>
                     <a:prstGeom prst="rect">
                       <a:avLst/>
@@ -805,6 +1013,8 @@
           </wp:inline>
         </w:drawing>
       </w:r>
+      <w:bookmarkStart w:id="0" w:name="_GoBack"/>
+      <w:bookmarkEnd w:id="0"/>
     </w:p>
     <w:sectPr>
       <w:pgSz w:w="12240" w:h="15840"/>

</xml_diff>